<commit_message>
Final Report Submission V2
-
</commit_message>
<xml_diff>
--- a/Final Paper Submission/report.docx
+++ b/Final Paper Submission/report.docx
@@ -1,6 +1,6 @@
 
 <file path=word/document.xml><?xml version="1.0" encoding="utf-8"?>
-<w:document xmlns:wpc="http://schemas.microsoft.com/office/word/2010/wordprocessingCanvas" xmlns:cx="http://schemas.microsoft.com/office/drawing/2014/chartex" xmlns:cx1="http://schemas.microsoft.com/office/drawing/2015/9/8/chartex" xmlns:cx2="http://schemas.microsoft.com/office/drawing/2015/10/21/chartex" xmlns:cx3="http://schemas.microsoft.com/office/drawing/2016/5/9/chartex" xmlns:cx4="http://schemas.microsoft.com/office/drawing/2016/5/10/chartex" xmlns:cx5="http://schemas.microsoft.com/office/drawing/2016/5/11/chartex" xmlns:cx6="http://schemas.microsoft.com/office/drawing/2016/5/12/chartex" xmlns:cx7="http://schemas.microsoft.com/office/drawing/2016/5/13/chartex" xmlns:cx8="http://schemas.microsoft.com/office/drawing/2016/5/14/chartex" xmlns:mc="http://schemas.openxmlformats.org/markup-compatibility/2006" xmlns:aink="http://schemas.microsoft.com/office/drawing/2016/ink" xmlns:am3d="http://schemas.microsoft.com/office/drawing/2017/model3d" xmlns:o="urn:schemas-microsoft-com:office:office" xmlns:r="http://schemas.openxmlformats.org/officeDocument/2006/relationships" xmlns:m="http://schemas.openxmlformats.org/officeDocument/2006/math" xmlns:v="urn:schemas-microsoft-com:vml" xmlns:wp14="http://schemas.microsoft.com/office/word/2010/wordprocessingDrawing" xmlns:wp="http://schemas.openxmlformats.org/drawingml/2006/wordprocessingDrawing" xmlns:w10="urn:schemas-microsoft-com:office:word" xmlns:w="http://schemas.openxmlformats.org/wordprocessingml/2006/main" xmlns:w14="http://schemas.microsoft.com/office/word/2010/wordml" xmlns:w15="http://schemas.microsoft.com/office/word/2012/wordml" xmlns:w16cid="http://schemas.microsoft.com/office/word/2016/wordml/cid" xmlns:w16se="http://schemas.microsoft.com/office/word/2015/wordml/symex" xmlns:wpg="http://schemas.microsoft.com/office/word/2010/wordprocessingGroup" xmlns:wpi="http://schemas.microsoft.com/office/word/2010/wordprocessingInk" xmlns:wne="http://schemas.microsoft.com/office/word/2006/wordml" xmlns:wps="http://schemas.microsoft.com/office/word/2010/wordprocessingShape" mc:Ignorable="w14 w15 w16se w16cid wp14">
+<w:document xmlns:wpc="http://schemas.microsoft.com/office/word/2010/wordprocessingCanvas" xmlns:mc="http://schemas.openxmlformats.org/markup-compatibility/2006" xmlns:o="urn:schemas-microsoft-com:office:office" xmlns:r="http://schemas.openxmlformats.org/officeDocument/2006/relationships" xmlns:m="http://schemas.openxmlformats.org/officeDocument/2006/math" xmlns:v="urn:schemas-microsoft-com:vml" xmlns:wp14="http://schemas.microsoft.com/office/word/2010/wordprocessingDrawing" xmlns:wp="http://schemas.openxmlformats.org/drawingml/2006/wordprocessingDrawing" xmlns:w10="urn:schemas-microsoft-com:office:word" xmlns:w="http://schemas.openxmlformats.org/wordprocessingml/2006/main" xmlns:w14="http://schemas.microsoft.com/office/word/2010/wordml" xmlns:w15="http://schemas.microsoft.com/office/word/2012/wordml" xmlns:wpg="http://schemas.microsoft.com/office/word/2010/wordprocessingGroup" xmlns:wpi="http://schemas.microsoft.com/office/word/2010/wordprocessingInk" xmlns:wne="http://schemas.microsoft.com/office/word/2006/wordml" xmlns:wps="http://schemas.microsoft.com/office/word/2010/wordprocessingShape" mc:Ignorable="w14 w15 wp14">
   <w:body>
     <w:p>
       <w:pPr>
@@ -93,14 +93,16 @@
           <w:szCs w:val="24"/>
         </w:rPr>
       </w:pPr>
-      <w:r>
-        <w:rPr>
-          <w:rFonts w:cstheme="minorHAnsi"/>
-          <w:sz w:val="24"/>
-          <w:szCs w:val="24"/>
-        </w:rPr>
-        <w:t>Open MPI</w:t>
-      </w:r>
+      <w:proofErr w:type="spellStart"/>
+      <w:r>
+        <w:rPr>
+          <w:rFonts w:cstheme="minorHAnsi"/>
+          <w:sz w:val="24"/>
+          <w:szCs w:val="24"/>
+        </w:rPr>
+        <w:t>FastMPJ</w:t>
+      </w:r>
+      <w:proofErr w:type="spellEnd"/>
     </w:p>
     <w:p>
       <w:pPr>
@@ -115,14 +117,16 @@
           <w:szCs w:val="24"/>
         </w:rPr>
       </w:pPr>
-      <w:r>
-        <w:rPr>
-          <w:rFonts w:cstheme="minorHAnsi"/>
-          <w:sz w:val="24"/>
-          <w:szCs w:val="24"/>
-        </w:rPr>
-        <w:t>FastMPJ</w:t>
-      </w:r>
+      <w:proofErr w:type="spellStart"/>
+      <w:r>
+        <w:rPr>
+          <w:rFonts w:cstheme="minorHAnsi"/>
+          <w:sz w:val="24"/>
+          <w:szCs w:val="24"/>
+        </w:rPr>
+        <w:t>MPJexpress</w:t>
+      </w:r>
+      <w:proofErr w:type="spellEnd"/>
     </w:p>
     <w:p>
       <w:pPr>
@@ -143,10 +147,8 @@
           <w:sz w:val="24"/>
           <w:szCs w:val="24"/>
         </w:rPr>
-        <w:t>MPJexpress</w:t>
-      </w:r>
-      <w:bookmarkStart w:id="0" w:name="_GoBack"/>
-      <w:bookmarkEnd w:id="0"/>
+        <w:t>Open MPI</w:t>
+      </w:r>
     </w:p>
     <w:p>
       <w:pPr>
@@ -172,7 +174,7 @@
           <w:szCs w:val="24"/>
         </w:rPr>
       </w:pPr>
-      <w:bookmarkStart w:id="1" w:name="_Hlk4881640"/>
+      <w:bookmarkStart w:id="0" w:name="_Hlk4881640"/>
       <w:r>
         <w:rPr>
           <w:rFonts w:eastAsia="Times New Roman" w:cstheme="minorHAnsi"/>
@@ -184,7 +186,7 @@
         <w:t>FastMPJ</w:t>
       </w:r>
     </w:p>
-    <w:bookmarkEnd w:id="1"/>
+    <w:bookmarkEnd w:id="0"/>
     <w:p>
       <w:pPr>
         <w:rPr>
@@ -1184,7 +1186,7 @@
           <w:szCs w:val="24"/>
         </w:rPr>
       </w:pPr>
-      <w:bookmarkStart w:id="2" w:name="_Hlk4857163"/>
+      <w:bookmarkStart w:id="1" w:name="_Hlk4857163"/>
     </w:p>
     <w:p>
       <w:pPr>
@@ -1238,7 +1240,7 @@
         <w:t>of Software and Guide</w:t>
       </w:r>
     </w:p>
-    <w:bookmarkEnd w:id="2"/>
+    <w:bookmarkEnd w:id="1"/>
     <w:p>
       <w:pPr>
         <w:spacing w:before="120" w:after="120" w:line="240" w:lineRule="auto"/>
@@ -1306,7 +1308,7 @@
           <w:szCs w:val="24"/>
         </w:rPr>
       </w:pPr>
-      <w:bookmarkStart w:id="3" w:name="_Hlk4878660"/>
+      <w:bookmarkStart w:id="2" w:name="_Hlk4878660"/>
       <w:r>
         <w:rPr>
           <w:rFonts w:eastAsia="Times New Roman" w:cstheme="minorHAnsi"/>
@@ -1318,7 +1320,7 @@
         <w:t>Installation Steps</w:t>
       </w:r>
     </w:p>
-    <w:bookmarkEnd w:id="3"/>
+    <w:bookmarkEnd w:id="2"/>
     <w:p>
       <w:pPr>
         <w:spacing w:before="120" w:after="120" w:line="240" w:lineRule="auto"/>
@@ -2819,8 +2821,8 @@
           <w:szCs w:val="24"/>
         </w:rPr>
       </w:pPr>
-      <w:bookmarkStart w:id="4" w:name="_Hlk4858642"/>
-      <w:bookmarkStart w:id="5" w:name="_Hlk4858633"/>
+      <w:bookmarkStart w:id="3" w:name="_Hlk4858642"/>
+      <w:bookmarkStart w:id="4" w:name="_Hlk4858633"/>
       <w:r>
         <w:rPr>
           <w:rFonts w:eastAsia="Times New Roman" w:cstheme="minorHAnsi"/>
@@ -2832,18 +2834,18 @@
         <w:t>Sample Code of MPI</w:t>
       </w:r>
     </w:p>
+    <w:bookmarkEnd w:id="3"/>
+    <w:p>
+      <w:pPr>
+        <w:spacing w:before="120" w:after="120" w:line="240" w:lineRule="auto"/>
+        <w:rPr>
+          <w:rFonts w:eastAsia="Times New Roman" w:cstheme="minorHAnsi"/>
+          <w:sz w:val="24"/>
+          <w:szCs w:val="24"/>
+        </w:rPr>
+      </w:pPr>
+    </w:p>
     <w:bookmarkEnd w:id="4"/>
-    <w:p>
-      <w:pPr>
-        <w:spacing w:before="120" w:after="120" w:line="240" w:lineRule="auto"/>
-        <w:rPr>
-          <w:rFonts w:eastAsia="Times New Roman" w:cstheme="minorHAnsi"/>
-          <w:sz w:val="24"/>
-          <w:szCs w:val="24"/>
-        </w:rPr>
-      </w:pPr>
-    </w:p>
-    <w:bookmarkEnd w:id="5"/>
     <w:p>
       <w:pPr>
         <w:autoSpaceDE w:val="0"/>
@@ -3317,7 +3319,7 @@
           <w:szCs w:val="24"/>
         </w:rPr>
       </w:pPr>
-      <w:bookmarkStart w:id="6" w:name="_Hlk4859108"/>
+      <w:bookmarkStart w:id="5" w:name="_Hlk4859108"/>
       <w:r>
         <w:rPr>
           <w:rFonts w:eastAsia="Times New Roman" w:cstheme="minorHAnsi"/>
@@ -3342,7 +3344,7 @@
         </w:rPr>
       </w:pPr>
     </w:p>
-    <w:bookmarkEnd w:id="6"/>
+    <w:bookmarkEnd w:id="5"/>
     <w:p>
       <w:pPr>
         <w:autoSpaceDE w:val="0"/>
@@ -4255,7 +4257,7 @@
           <w:szCs w:val="24"/>
         </w:rPr>
       </w:pPr>
-      <w:bookmarkStart w:id="7" w:name="_Hlk4874736"/>
+      <w:bookmarkStart w:id="6" w:name="_Hlk4874736"/>
       <w:r>
         <w:rPr>
           <w:rFonts w:eastAsia="Times New Roman" w:cstheme="minorHAnsi"/>
@@ -4267,7 +4269,7 @@
         <w:t>MPJ Express</w:t>
       </w:r>
     </w:p>
-    <w:bookmarkEnd w:id="7"/>
+    <w:bookmarkEnd w:id="6"/>
     <w:p>
       <w:pPr>
         <w:autoSpaceDE w:val="0"/>
@@ -5338,7 +5340,7 @@
           <w:szCs w:val="24"/>
         </w:rPr>
       </w:pPr>
-      <w:bookmarkStart w:id="8" w:name="_Hlk4876083"/>
+      <w:bookmarkStart w:id="7" w:name="_Hlk4876083"/>
       <w:r>
         <w:rPr>
           <w:rFonts w:cstheme="minorHAnsi"/>
@@ -5820,7 +5822,7 @@
         </w:rPr>
         <w:t xml:space="preserve">            </w:t>
       </w:r>
-      <w:bookmarkStart w:id="9" w:name="_Hlk4875828"/>
+      <w:bookmarkStart w:id="8" w:name="_Hlk4875828"/>
       <w:r>
         <w:rPr>
           <w:rFonts w:cstheme="minorHAnsi"/>
@@ -5829,7 +5831,7 @@
         </w:rPr>
         <w:t>}</w:t>
       </w:r>
-      <w:bookmarkEnd w:id="9"/>
+      <w:bookmarkEnd w:id="8"/>
     </w:p>
     <w:p>
       <w:pPr>
@@ -6038,7 +6040,7 @@
         <w:t>}</w:t>
       </w:r>
     </w:p>
-    <w:bookmarkEnd w:id="8"/>
+    <w:bookmarkEnd w:id="7"/>
     <w:p>
       <w:pPr>
         <w:pBdr>
@@ -6546,16 +6548,30 @@
     </w:p>
     <w:p>
       <w:pPr>
-        <w:autoSpaceDE w:val="0"/>
-        <w:autoSpaceDN w:val="0"/>
-        <w:adjustRightInd w:val="0"/>
-        <w:spacing w:after="0" w:line="240" w:lineRule="auto"/>
-        <w:rPr>
-          <w:rFonts w:cstheme="minorHAnsi"/>
-          <w:sz w:val="24"/>
-          <w:szCs w:val="24"/>
-        </w:rPr>
-      </w:pPr>
+        <w:pBdr>
+          <w:bottom w:val="single" w:sz="12" w:space="0" w:color="C0C0C0"/>
+        </w:pBdr>
+        <w:spacing w:before="288" w:after="120" w:line="240" w:lineRule="auto"/>
+        <w:outlineLvl w:val="1"/>
+        <w:rPr>
+          <w:rFonts w:eastAsia="Times New Roman" w:cstheme="minorHAnsi"/>
+          <w:b/>
+          <w:bCs/>
+          <w:sz w:val="24"/>
+          <w:szCs w:val="24"/>
+        </w:rPr>
+      </w:pPr>
+      <w:r>
+        <w:rPr>
+          <w:rFonts w:eastAsia="Times New Roman" w:cstheme="minorHAnsi"/>
+          <w:b/>
+          <w:bCs/>
+          <w:sz w:val="24"/>
+          <w:szCs w:val="24"/>
+        </w:rPr>
+        <w:lastRenderedPageBreak/>
+        <w:t>Open MPI</w:t>
+      </w:r>
     </w:p>
     <w:p>
       <w:pPr>
@@ -6568,6 +6584,8 @@
           <w:szCs w:val="24"/>
         </w:rPr>
       </w:pPr>
+      <w:bookmarkStart w:id="9" w:name="_GoBack"/>
+      <w:bookmarkEnd w:id="9"/>
     </w:p>
     <w:p>
       <w:pPr>
@@ -6613,8 +6631,8 @@
 </file>
 
 <file path=word/numbering.xml><?xml version="1.0" encoding="utf-8"?>
-<w:numbering xmlns:wpc="http://schemas.microsoft.com/office/word/2010/wordprocessingCanvas" xmlns:cx="http://schemas.microsoft.com/office/drawing/2014/chartex" xmlns:cx1="http://schemas.microsoft.com/office/drawing/2015/9/8/chartex" xmlns:cx2="http://schemas.microsoft.com/office/drawing/2015/10/21/chartex" xmlns:cx3="http://schemas.microsoft.com/office/drawing/2016/5/9/chartex" xmlns:cx4="http://schemas.microsoft.com/office/drawing/2016/5/10/chartex" xmlns:cx5="http://schemas.microsoft.com/office/drawing/2016/5/11/chartex" xmlns:cx6="http://schemas.microsoft.com/office/drawing/2016/5/12/chartex" xmlns:cx7="http://schemas.microsoft.com/office/drawing/2016/5/13/chartex" xmlns:cx8="http://schemas.microsoft.com/office/drawing/2016/5/14/chartex" xmlns:mc="http://schemas.openxmlformats.org/markup-compatibility/2006" xmlns:aink="http://schemas.microsoft.com/office/drawing/2016/ink" xmlns:am3d="http://schemas.microsoft.com/office/drawing/2017/model3d" xmlns:o="urn:schemas-microsoft-com:office:office" xmlns:r="http://schemas.openxmlformats.org/officeDocument/2006/relationships" xmlns:m="http://schemas.openxmlformats.org/officeDocument/2006/math" xmlns:v="urn:schemas-microsoft-com:vml" xmlns:wp14="http://schemas.microsoft.com/office/word/2010/wordprocessingDrawing" xmlns:wp="http://schemas.openxmlformats.org/drawingml/2006/wordprocessingDrawing" xmlns:w10="urn:schemas-microsoft-com:office:word" xmlns:w="http://schemas.openxmlformats.org/wordprocessingml/2006/main" xmlns:w14="http://schemas.microsoft.com/office/word/2010/wordml" xmlns:w15="http://schemas.microsoft.com/office/word/2012/wordml" xmlns:w16cid="http://schemas.microsoft.com/office/word/2016/wordml/cid" xmlns:w16se="http://schemas.microsoft.com/office/word/2015/wordml/symex" xmlns:wpg="http://schemas.microsoft.com/office/word/2010/wordprocessingGroup" xmlns:wpi="http://schemas.microsoft.com/office/word/2010/wordprocessingInk" xmlns:wne="http://schemas.microsoft.com/office/word/2006/wordml" xmlns:wps="http://schemas.microsoft.com/office/word/2010/wordprocessingShape" mc:Ignorable="w14 w15 w16se w16cid wp14">
-  <w:abstractNum w:abstractNumId="0" w15:restartNumberingAfterBreak="0">
+<w:numbering xmlns:wpc="http://schemas.microsoft.com/office/word/2010/wordprocessingCanvas" xmlns:mc="http://schemas.openxmlformats.org/markup-compatibility/2006" xmlns:o="urn:schemas-microsoft-com:office:office" xmlns:r="http://schemas.openxmlformats.org/officeDocument/2006/relationships" xmlns:m="http://schemas.openxmlformats.org/officeDocument/2006/math" xmlns:v="urn:schemas-microsoft-com:vml" xmlns:wp14="http://schemas.microsoft.com/office/word/2010/wordprocessingDrawing" xmlns:wp="http://schemas.openxmlformats.org/drawingml/2006/wordprocessingDrawing" xmlns:w10="urn:schemas-microsoft-com:office:word" xmlns:w="http://schemas.openxmlformats.org/wordprocessingml/2006/main" xmlns:w14="http://schemas.microsoft.com/office/word/2010/wordml" xmlns:w15="http://schemas.microsoft.com/office/word/2012/wordml" xmlns:wpg="http://schemas.microsoft.com/office/word/2010/wordprocessingGroup" xmlns:wpi="http://schemas.microsoft.com/office/word/2010/wordprocessingInk" xmlns:wne="http://schemas.microsoft.com/office/word/2006/wordml" xmlns:wps="http://schemas.microsoft.com/office/word/2010/wordprocessingShape" mc:Ignorable="w14 w15 wp14">
+  <w:abstractNum w:abstractNumId="0">
     <w:nsid w:val="3A0F0E08"/>
     <w:multiLevelType w:val="multilevel"/>
     <w:tmpl w:val="E52C5FD0"/>
@@ -6727,7 +6745,7 @@
       </w:pPr>
     </w:lvl>
   </w:abstractNum>
-  <w:abstractNum w:abstractNumId="1" w15:restartNumberingAfterBreak="0">
+  <w:abstractNum w:abstractNumId="1">
     <w:nsid w:val="429B7605"/>
     <w:multiLevelType w:val="hybridMultilevel"/>
     <w:tmpl w:val="F38CEC54"/>
@@ -6850,7 +6868,7 @@
 </file>
 
 <file path=word/styles.xml><?xml version="1.0" encoding="utf-8"?>
-<w:styles xmlns:mc="http://schemas.openxmlformats.org/markup-compatibility/2006" xmlns:r="http://schemas.openxmlformats.org/officeDocument/2006/relationships" xmlns:w="http://schemas.openxmlformats.org/wordprocessingml/2006/main" xmlns:w14="http://schemas.microsoft.com/office/word/2010/wordml" xmlns:w15="http://schemas.microsoft.com/office/word/2012/wordml" xmlns:w16cid="http://schemas.microsoft.com/office/word/2016/wordml/cid" xmlns:w16se="http://schemas.microsoft.com/office/word/2015/wordml/symex" mc:Ignorable="w14 w15 w16se w16cid">
+<w:styles xmlns:mc="http://schemas.openxmlformats.org/markup-compatibility/2006" xmlns:r="http://schemas.openxmlformats.org/officeDocument/2006/relationships" xmlns:w="http://schemas.openxmlformats.org/wordprocessingml/2006/main" xmlns:w14="http://schemas.microsoft.com/office/word/2010/wordml" xmlns:w15="http://schemas.microsoft.com/office/word/2012/wordml" mc:Ignorable="w14 w15">
   <w:docDefaults>
     <w:rPrDefault>
       <w:rPr>
@@ -6866,7 +6884,7 @@
       </w:pPr>
     </w:pPrDefault>
   </w:docDefaults>
-  <w:latentStyles w:defLockedState="0" w:defUIPriority="99" w:defSemiHidden="0" w:defUnhideWhenUsed="0" w:defQFormat="0" w:count="376">
+  <w:latentStyles w:defLockedState="0" w:defUIPriority="99" w:defSemiHidden="0" w:defUnhideWhenUsed="0" w:defQFormat="0" w:count="371">
     <w:lsdException w:name="Normal" w:uiPriority="0" w:qFormat="1"/>
     <w:lsdException w:name="heading 1" w:uiPriority="9" w:qFormat="1"/>
     <w:lsdException w:name="heading 2" w:semiHidden="1" w:uiPriority="9" w:unhideWhenUsed="1" w:qFormat="1"/>
@@ -7238,11 +7256,6 @@
     <w:lsdException w:name="List Table 5 Dark Accent 6" w:uiPriority="50"/>
     <w:lsdException w:name="List Table 6 Colorful Accent 6" w:uiPriority="51"/>
     <w:lsdException w:name="List Table 7 Colorful Accent 6" w:uiPriority="52"/>
-    <w:lsdException w:name="Mention" w:semiHidden="1" w:unhideWhenUsed="1"/>
-    <w:lsdException w:name="Smart Hyperlink" w:semiHidden="1" w:unhideWhenUsed="1"/>
-    <w:lsdException w:name="Hashtag" w:semiHidden="1" w:unhideWhenUsed="1"/>
-    <w:lsdException w:name="Unresolved Mention" w:semiHidden="1" w:unhideWhenUsed="1"/>
-    <w:lsdException w:name="Smart Link" w:semiHidden="1" w:unhideWhenUsed="1"/>
   </w:latentStyles>
   <w:style w:type="paragraph" w:default="1" w:styleId="Normal">
     <w:name w:val="Normal"/>
@@ -7324,7 +7337,7 @@
       <w:u w:val="single"/>
     </w:rPr>
   </w:style>
-  <w:style w:type="character" w:styleId="UnresolvedMention">
+  <w:style w:type="character" w:customStyle="1" w:styleId="UnresolvedMention">
     <w:name w:val="Unresolved Mention"/>
     <w:basedOn w:val="DefaultParagraphFont"/>
     <w:uiPriority w:val="99"/>

</xml_diff>

<commit_message>
FInal Paper Submission v2
-
</commit_message>
<xml_diff>
--- a/Final Paper Submission/report.docx
+++ b/Final Paper Submission/report.docx
@@ -6577,48 +6577,525 @@
       <w:pPr>
         <w:rPr>
           <w:rFonts w:cstheme="minorHAnsi"/>
+          <w:color w:val="000000"/>
+          <w:sz w:val="24"/>
+          <w:szCs w:val="24"/>
+        </w:rPr>
+      </w:pPr>
+    </w:p>
+    <w:p>
+      <w:pPr>
+        <w:spacing w:after="0" w:line="240" w:lineRule="auto"/>
+        <w:rPr>
+          <w:rFonts w:cstheme="minorHAnsi"/>
+          <w:color w:val="000000"/>
+          <w:sz w:val="24"/>
+          <w:szCs w:val="24"/>
+        </w:rPr>
+      </w:pPr>
+      <w:r>
+        <w:rPr>
+          <w:rFonts w:cstheme="minorHAnsi"/>
+          <w:color w:val="000000"/>
+          <w:sz w:val="24"/>
+          <w:szCs w:val="24"/>
+        </w:rPr>
+        <w:t>Open MPI is a new implementation of MPI, attempting to create the best MPI library available.</w:t>
+      </w:r>
+    </w:p>
+    <w:p>
+      <w:pPr>
+        <w:spacing w:after="0" w:line="240" w:lineRule="auto"/>
+        <w:rPr>
+          <w:rFonts w:cstheme="minorHAnsi"/>
+          <w:color w:val="000000"/>
+          <w:sz w:val="24"/>
+          <w:szCs w:val="24"/>
+        </w:rPr>
+      </w:pPr>
+      <w:r>
+        <w:rPr>
+          <w:rFonts w:cstheme="minorHAnsi"/>
+          <w:color w:val="000000"/>
+          <w:sz w:val="24"/>
+          <w:szCs w:val="24"/>
+        </w:rPr>
+        <w:t>It uses resources and technology from existing or defunct MPI libraries such as FT-MPI, LAMPI,</w:t>
+      </w:r>
+    </w:p>
+    <w:p>
+      <w:pPr>
+        <w:spacing w:after="0" w:line="240" w:lineRule="auto"/>
+        <w:rPr>
+          <w:rFonts w:cstheme="minorHAnsi"/>
+          <w:color w:val="000000"/>
+          <w:sz w:val="24"/>
+          <w:szCs w:val="24"/>
+        </w:rPr>
+      </w:pPr>
+      <w:r>
+        <w:rPr>
+          <w:rFonts w:cstheme="minorHAnsi"/>
+          <w:color w:val="000000"/>
+          <w:sz w:val="24"/>
+          <w:szCs w:val="24"/>
+        </w:rPr>
+        <w:t>LAM/MPI, and PACX-MPI, developing an all new imp</w:t>
+      </w:r>
+      <w:r>
+        <w:rPr>
+          <w:rFonts w:cstheme="minorHAnsi"/>
+          <w:color w:val="000000"/>
+          <w:sz w:val="24"/>
+          <w:szCs w:val="24"/>
+        </w:rPr>
+        <w:t xml:space="preserve">lementation influenced by these </w:t>
+      </w:r>
+      <w:r>
+        <w:rPr>
+          <w:rFonts w:cstheme="minorHAnsi"/>
+          <w:color w:val="000000"/>
+          <w:sz w:val="24"/>
+          <w:szCs w:val="24"/>
+        </w:rPr>
+        <w:t>codes</w:t>
+      </w:r>
+      <w:r>
+        <w:rPr>
+          <w:rFonts w:cstheme="minorHAnsi"/>
+          <w:color w:val="000000"/>
+          <w:sz w:val="24"/>
+          <w:szCs w:val="24"/>
+        </w:rPr>
+        <w:t xml:space="preserve">. </w:t>
+      </w:r>
+    </w:p>
+    <w:p>
+      <w:pPr>
+        <w:spacing w:after="0" w:line="240" w:lineRule="auto"/>
+        <w:rPr>
+          <w:rFonts w:cstheme="minorHAnsi"/>
+          <w:color w:val="000000"/>
+          <w:sz w:val="24"/>
+          <w:szCs w:val="24"/>
+        </w:rPr>
+      </w:pPr>
+    </w:p>
+    <w:p>
+      <w:pPr>
+        <w:spacing w:line="240" w:lineRule="auto"/>
+        <w:rPr>
+          <w:rFonts w:cstheme="minorHAnsi"/>
+          <w:color w:val="000000"/>
+          <w:sz w:val="24"/>
+          <w:szCs w:val="24"/>
+        </w:rPr>
+      </w:pPr>
+      <w:r>
+        <w:rPr>
+          <w:rFonts w:cstheme="minorHAnsi"/>
+          <w:color w:val="000000"/>
+          <w:sz w:val="24"/>
+          <w:szCs w:val="24"/>
+        </w:rPr>
+        <w:t xml:space="preserve">Open MPI aims to provide support for the majority of established </w:t>
+      </w:r>
+      <w:r>
+        <w:rPr>
+          <w:rFonts w:cstheme="minorHAnsi"/>
+          <w:color w:val="000000"/>
+          <w:sz w:val="24"/>
+          <w:szCs w:val="24"/>
+        </w:rPr>
+        <w:t xml:space="preserve">high performance interconnects, TCP/IP, shared memory. </w:t>
+      </w:r>
+      <w:r>
+        <w:rPr>
+          <w:rFonts w:cstheme="minorHAnsi"/>
+          <w:color w:val="000000"/>
+          <w:sz w:val="24"/>
+          <w:szCs w:val="24"/>
+        </w:rPr>
+        <w:t>In addition the modular component system enables easy extension and additio</w:t>
+      </w:r>
+      <w:r>
+        <w:rPr>
+          <w:rFonts w:cstheme="minorHAnsi"/>
+          <w:color w:val="000000"/>
+          <w:sz w:val="24"/>
+          <w:szCs w:val="24"/>
+        </w:rPr>
+        <w:t>n, one such example is that of interconnect support.</w:t>
+      </w:r>
+    </w:p>
+    <w:p>
+      <w:pPr>
+        <w:spacing w:line="240" w:lineRule="auto"/>
+        <w:rPr>
+          <w:rFonts w:cstheme="minorHAnsi"/>
+          <w:color w:val="000000"/>
+          <w:sz w:val="24"/>
+          <w:szCs w:val="24"/>
+        </w:rPr>
+      </w:pPr>
+      <w:r>
+        <w:rPr>
+          <w:rFonts w:cstheme="minorHAnsi"/>
+          <w:color w:val="000000"/>
+          <w:sz w:val="24"/>
+          <w:szCs w:val="24"/>
+        </w:rPr>
+        <w:t>T</w:t>
+      </w:r>
+      <w:r>
+        <w:rPr>
+          <w:rFonts w:cstheme="minorHAnsi"/>
+          <w:color w:val="000000"/>
+          <w:sz w:val="24"/>
+          <w:szCs w:val="24"/>
+        </w:rPr>
+        <w:t>he performance of Open MPI against est</w:t>
+      </w:r>
+      <w:r>
+        <w:rPr>
+          <w:rFonts w:cstheme="minorHAnsi"/>
+          <w:color w:val="000000"/>
+          <w:sz w:val="24"/>
+          <w:szCs w:val="24"/>
+        </w:rPr>
+        <w:t xml:space="preserve">ablished MPI implementations is not expected to be comparable. </w:t>
+      </w:r>
+      <w:r>
+        <w:rPr>
+          <w:rFonts w:cstheme="minorHAnsi"/>
+          <w:color w:val="000000"/>
+          <w:sz w:val="24"/>
+          <w:szCs w:val="24"/>
+        </w:rPr>
+        <w:t>Open MPI has been tested against all our target arch</w:t>
+      </w:r>
+      <w:r>
+        <w:rPr>
+          <w:rFonts w:cstheme="minorHAnsi"/>
+          <w:color w:val="000000"/>
+          <w:sz w:val="24"/>
+          <w:szCs w:val="24"/>
+        </w:rPr>
+        <w:t xml:space="preserve">itectures, and so </w:t>
+      </w:r>
+      <w:r>
+        <w:rPr>
+          <w:rFonts w:cstheme="minorHAnsi"/>
+          <w:color w:val="000000"/>
+          <w:sz w:val="24"/>
+          <w:szCs w:val="24"/>
+        </w:rPr>
+        <w:t>should pose no real problem to compile and run the benchma</w:t>
+      </w:r>
+      <w:r>
+        <w:rPr>
+          <w:rFonts w:cstheme="minorHAnsi"/>
+          <w:color w:val="000000"/>
+          <w:sz w:val="24"/>
+          <w:szCs w:val="24"/>
+        </w:rPr>
+        <w:t xml:space="preserve">rks. </w:t>
+      </w:r>
+    </w:p>
+    <w:p>
+      <w:pPr>
+        <w:rPr>
+          <w:rFonts w:cstheme="minorHAnsi"/>
+          <w:color w:val="000000"/>
+          <w:sz w:val="24"/>
+          <w:szCs w:val="24"/>
+        </w:rPr>
+      </w:pPr>
+      <w:r>
+        <w:rPr>
+          <w:rFonts w:cstheme="minorHAnsi"/>
+          <w:color w:val="000000"/>
+          <w:sz w:val="24"/>
+          <w:szCs w:val="24"/>
+        </w:rPr>
+        <w:t>MPI is used to describe the interaction (communication) within applications for distributed memory machines</w:t>
+      </w:r>
+      <w:r>
+        <w:rPr>
+          <w:rFonts w:cstheme="minorHAnsi"/>
+          <w:color w:val="000000"/>
+          <w:sz w:val="24"/>
+          <w:szCs w:val="24"/>
+        </w:rPr>
+        <w:t>. It</w:t>
+      </w:r>
+      <w:r>
+        <w:rPr>
+          <w:rFonts w:cstheme="minorHAnsi"/>
+          <w:color w:val="000000"/>
+          <w:sz w:val="24"/>
+          <w:szCs w:val="24"/>
+        </w:rPr>
+        <w:t xml:space="preserve"> provides source level portability of parallel applications between different hardware platforms</w:t>
+      </w:r>
+      <w:r>
+        <w:rPr>
+          <w:rFonts w:cstheme="minorHAnsi"/>
+          <w:color w:val="000000"/>
+          <w:sz w:val="24"/>
+          <w:szCs w:val="24"/>
+        </w:rPr>
+        <w:t xml:space="preserve">. </w:t>
+      </w:r>
+      <w:r>
+        <w:rPr>
+          <w:rFonts w:cstheme="minorHAnsi"/>
+          <w:color w:val="000000"/>
+          <w:sz w:val="24"/>
+          <w:szCs w:val="24"/>
+        </w:rPr>
+        <w:t>Many concrete implementations of the MPI standard</w:t>
+      </w:r>
+      <w:r>
+        <w:rPr>
+          <w:rFonts w:cstheme="minorHAnsi"/>
+          <w:color w:val="000000"/>
+          <w:sz w:val="24"/>
+          <w:szCs w:val="24"/>
+        </w:rPr>
+        <w:t xml:space="preserve"> including </w:t>
+      </w:r>
+      <w:r>
+        <w:rPr>
+          <w:rFonts w:cstheme="minorHAnsi"/>
+          <w:color w:val="000000"/>
+          <w:sz w:val="24"/>
+          <w:szCs w:val="24"/>
+        </w:rPr>
+        <w:t>Open MPI, MPICH, MVAPICH, Intel MPI, vendor libraries</w:t>
+      </w:r>
+      <w:r>
+        <w:rPr>
+          <w:rFonts w:cstheme="minorHAnsi"/>
+          <w:color w:val="000000"/>
+          <w:sz w:val="24"/>
+          <w:szCs w:val="24"/>
+        </w:rPr>
+        <w:t xml:space="preserve">. </w:t>
+      </w:r>
+    </w:p>
+    <w:p>
+      <w:pPr>
+        <w:rPr>
+          <w:rFonts w:cstheme="minorHAnsi"/>
+          <w:sz w:val="24"/>
+          <w:szCs w:val="24"/>
+        </w:rPr>
+      </w:pPr>
+    </w:p>
+    <w:p>
+      <w:pPr>
+        <w:pBdr>
+          <w:bottom w:val="single" w:sz="12" w:space="0" w:color="C0C0C0"/>
+        </w:pBdr>
+        <w:spacing w:before="288" w:after="120" w:line="240" w:lineRule="auto"/>
+        <w:outlineLvl w:val="1"/>
+        <w:rPr>
+          <w:rFonts w:eastAsia="Times New Roman" w:cstheme="minorHAnsi"/>
           <w:b/>
           <w:bCs/>
-          <w:color w:val="000000"/>
-          <w:sz w:val="24"/>
-          <w:szCs w:val="24"/>
-        </w:rPr>
-      </w:pPr>
+          <w:sz w:val="24"/>
+          <w:szCs w:val="24"/>
+        </w:rPr>
+      </w:pPr>
+      <w:r>
+        <w:rPr>
+          <w:rFonts w:eastAsia="Times New Roman" w:cstheme="minorHAnsi"/>
+          <w:b/>
+          <w:bCs/>
+          <w:sz w:val="24"/>
+          <w:szCs w:val="24"/>
+        </w:rPr>
+        <w:t>Installation Steps</w:t>
+      </w:r>
+    </w:p>
+    <w:p>
+      <w:pPr>
+        <w:rPr>
+          <w:rFonts w:cstheme="minorHAnsi"/>
+          <w:sz w:val="24"/>
+          <w:szCs w:val="24"/>
+        </w:rPr>
+      </w:pPr>
+    </w:p>
+    <w:p>
+      <w:pPr>
+        <w:rPr>
+          <w:rFonts w:cstheme="minorHAnsi"/>
+          <w:color w:val="000000"/>
+          <w:sz w:val="24"/>
+          <w:szCs w:val="24"/>
+        </w:rPr>
+      </w:pPr>
+      <w:r>
+        <w:rPr>
+          <w:rFonts w:cstheme="minorHAnsi"/>
+          <w:color w:val="000000"/>
+          <w:sz w:val="24"/>
+          <w:szCs w:val="24"/>
+        </w:rPr>
+        <w:t>Open MPI is an open source MPI-2 implementation that i</w:t>
+      </w:r>
+      <w:r>
+        <w:rPr>
+          <w:rFonts w:cstheme="minorHAnsi"/>
+          <w:color w:val="000000"/>
+          <w:sz w:val="24"/>
+          <w:szCs w:val="24"/>
+        </w:rPr>
+        <w:t>s developed and maintained by a c</w:t>
+      </w:r>
+      <w:r>
+        <w:rPr>
+          <w:rFonts w:cstheme="minorHAnsi"/>
+          <w:color w:val="000000"/>
+          <w:sz w:val="24"/>
+          <w:szCs w:val="24"/>
+        </w:rPr>
+        <w:t>onsortium of academic, research, and industry partners. Open MPI i</w:t>
+      </w:r>
+      <w:r>
+        <w:rPr>
+          <w:rFonts w:cstheme="minorHAnsi"/>
+          <w:color w:val="000000"/>
+          <w:sz w:val="24"/>
+          <w:szCs w:val="24"/>
+        </w:rPr>
+        <w:t xml:space="preserve">s therefore able to combine the </w:t>
+      </w:r>
+      <w:r>
+        <w:rPr>
+          <w:rFonts w:cstheme="minorHAnsi"/>
+          <w:color w:val="000000"/>
+          <w:sz w:val="24"/>
+          <w:szCs w:val="24"/>
+        </w:rPr>
+        <w:t xml:space="preserve">expertise, technologies, and resources from all across the High </w:t>
+      </w:r>
+      <w:r>
+        <w:rPr>
+          <w:rFonts w:cstheme="minorHAnsi"/>
+          <w:color w:val="000000"/>
+          <w:sz w:val="24"/>
+          <w:szCs w:val="24"/>
+        </w:rPr>
+        <w:t xml:space="preserve">Performance Computing community </w:t>
+      </w:r>
+      <w:r>
+        <w:rPr>
+          <w:rFonts w:cstheme="minorHAnsi"/>
+          <w:color w:val="000000"/>
+          <w:sz w:val="24"/>
+          <w:szCs w:val="24"/>
+        </w:rPr>
+        <w:t>in order to build the best MPI library available.</w:t>
+      </w:r>
+    </w:p>
+    <w:p>
+      <w:pPr>
+        <w:rPr>
+          <w:rFonts w:cstheme="minorHAnsi"/>
+          <w:color w:val="000000"/>
+          <w:sz w:val="24"/>
+          <w:szCs w:val="24"/>
+        </w:rPr>
+      </w:pPr>
+      <w:r>
+        <w:rPr>
+          <w:rFonts w:cstheme="minorHAnsi"/>
+          <w:color w:val="000000"/>
+          <w:sz w:val="24"/>
+          <w:szCs w:val="24"/>
+        </w:rPr>
+        <w:t xml:space="preserve">As </w:t>
+      </w:r>
+      <w:r>
+        <w:rPr>
+          <w:rFonts w:cstheme="minorHAnsi"/>
+          <w:b/>
+          <w:color w:val="000000"/>
+          <w:sz w:val="24"/>
+          <w:szCs w:val="24"/>
+        </w:rPr>
+        <w:t>pre requisite</w:t>
+      </w:r>
+      <w:r>
+        <w:rPr>
+          <w:rFonts w:cstheme="minorHAnsi"/>
+          <w:color w:val="000000"/>
+          <w:sz w:val="24"/>
+          <w:szCs w:val="24"/>
+        </w:rPr>
+        <w:t xml:space="preserve">: </w:t>
+      </w:r>
+      <w:r>
+        <w:rPr>
+          <w:rFonts w:cstheme="minorHAnsi"/>
+          <w:color w:val="000000"/>
+          <w:sz w:val="24"/>
+          <w:szCs w:val="24"/>
+        </w:rPr>
+        <w:t>It is necessary to have installed a C/C++ compiler before inst</w:t>
+      </w:r>
+      <w:r>
+        <w:rPr>
+          <w:rFonts w:cstheme="minorHAnsi"/>
+          <w:color w:val="000000"/>
+          <w:sz w:val="24"/>
+          <w:szCs w:val="24"/>
+        </w:rPr>
+        <w:t xml:space="preserve">alling </w:t>
+      </w:r>
+      <w:proofErr w:type="spellStart"/>
+      <w:r>
+        <w:rPr>
+          <w:rFonts w:cstheme="minorHAnsi"/>
+          <w:color w:val="000000"/>
+          <w:sz w:val="24"/>
+          <w:szCs w:val="24"/>
+        </w:rPr>
+        <w:t>OpenMPI</w:t>
+      </w:r>
+      <w:proofErr w:type="spellEnd"/>
+      <w:r>
+        <w:rPr>
+          <w:rFonts w:cstheme="minorHAnsi"/>
+          <w:color w:val="000000"/>
+          <w:sz w:val="24"/>
+          <w:szCs w:val="24"/>
+        </w:rPr>
+        <w:t>. Installing thi</w:t>
+      </w:r>
       <w:bookmarkStart w:id="9" w:name="_GoBack"/>
       <w:bookmarkEnd w:id="9"/>
-    </w:p>
-    <w:p>
-      <w:pPr>
-        <w:rPr>
-          <w:rFonts w:cstheme="minorHAnsi"/>
-          <w:b/>
-          <w:bCs/>
-          <w:color w:val="000000"/>
-          <w:sz w:val="24"/>
-          <w:szCs w:val="24"/>
-        </w:rPr>
-      </w:pPr>
-    </w:p>
-    <w:p>
-      <w:pPr>
-        <w:rPr>
-          <w:rFonts w:cstheme="minorHAnsi"/>
-          <w:b/>
-          <w:bCs/>
-          <w:color w:val="000000"/>
-          <w:sz w:val="24"/>
-          <w:szCs w:val="24"/>
-        </w:rPr>
-      </w:pPr>
-    </w:p>
-    <w:p>
-      <w:pPr>
-        <w:rPr>
-          <w:rFonts w:cstheme="minorHAnsi"/>
-          <w:sz w:val="24"/>
-          <w:szCs w:val="24"/>
-        </w:rPr>
-      </w:pPr>
+      <w:r>
+        <w:rPr>
+          <w:rFonts w:cstheme="minorHAnsi"/>
+          <w:color w:val="000000"/>
+          <w:sz w:val="24"/>
+          <w:szCs w:val="24"/>
+        </w:rPr>
+        <w:t xml:space="preserve">s </w:t>
+      </w:r>
+      <w:r>
+        <w:rPr>
+          <w:rFonts w:cstheme="minorHAnsi"/>
+          <w:color w:val="000000"/>
+          <w:sz w:val="24"/>
+          <w:szCs w:val="24"/>
+        </w:rPr>
+        <w:t>on Ubuntu by package manager will automatically resolve this problem.</w:t>
+      </w:r>
     </w:p>
     <w:sectPr>
       <w:pgSz w:w="12240" w:h="15840"/>

</xml_diff>